<commit_message>
Amélioration du rapport d'optimisation
</commit_message>
<xml_diff>
--- a/Rapport_optimisation/neuvieme_optimisation.docx
+++ b/Rapport_optimisation/neuvieme_optimisation.docx
@@ -41,49 +41,6 @@
           <w:szCs w:val="28"/>
         </w:rPr>
       </w:pPr>
-      <w:r>
-        <w:rPr>
-          <w:noProof/>
-          <w:sz w:val="28"/>
-          <w:szCs w:val="28"/>
-          <w:lang w:eastAsia="fr-FR"/>
-        </w:rPr>
-        <w:drawing>
-          <wp:inline distT="0" distB="0" distL="0" distR="0">
-            <wp:extent cx="5761330" cy="3705225"/>
-            <wp:effectExtent l="19050" t="0" r="0" b="0"/>
-            <wp:docPr id="1" name="Image 0" descr="image_compresse.JPG"/>
-            <wp:cNvGraphicFramePr>
-              <a:graphicFrameLocks xmlns:a="http://schemas.openxmlformats.org/drawingml/2006/main" noChangeAspect="1"/>
-            </wp:cNvGraphicFramePr>
-            <a:graphic xmlns:a="http://schemas.openxmlformats.org/drawingml/2006/main">
-              <a:graphicData uri="http://schemas.openxmlformats.org/drawingml/2006/picture">
-                <pic:pic xmlns:pic="http://schemas.openxmlformats.org/drawingml/2006/picture">
-                  <pic:nvPicPr>
-                    <pic:cNvPr id="0" name="image_compresse.JPG"/>
-                    <pic:cNvPicPr/>
-                  </pic:nvPicPr>
-                  <pic:blipFill>
-                    <a:blip r:embed="rId4" cstate="print"/>
-                    <a:stretch>
-                      <a:fillRect/>
-                    </a:stretch>
-                  </pic:blipFill>
-                  <pic:spPr>
-                    <a:xfrm>
-                      <a:off x="0" y="0"/>
-                      <a:ext cx="5760720" cy="3704833"/>
-                    </a:xfrm>
-                    <a:prstGeom prst="rect">
-                      <a:avLst/>
-                    </a:prstGeom>
-                  </pic:spPr>
-                </pic:pic>
-              </a:graphicData>
-            </a:graphic>
-          </wp:inline>
-        </w:drawing>
-      </w:r>
     </w:p>
     <w:p>
       <w:pPr>
@@ -96,9 +53,9 @@
         </w:rPr>
         <w:drawing>
           <wp:inline distT="0" distB="0" distL="0" distR="0">
-            <wp:extent cx="5761328" cy="3686175"/>
+            <wp:extent cx="6286500" cy="6133572"/>
             <wp:effectExtent l="19050" t="0" r="0" b="0"/>
-            <wp:docPr id="2" name="Image 1" descr="image_non_compresse.JPG"/>
+            <wp:docPr id="3" name="Image 2" descr="images_opti.JPG"/>
             <wp:cNvGraphicFramePr>
               <a:graphicFrameLocks xmlns:a="http://schemas.openxmlformats.org/drawingml/2006/main" noChangeAspect="1"/>
             </wp:cNvGraphicFramePr>
@@ -106,11 +63,11 @@
               <a:graphicData uri="http://schemas.openxmlformats.org/drawingml/2006/picture">
                 <pic:pic xmlns:pic="http://schemas.openxmlformats.org/drawingml/2006/picture">
                   <pic:nvPicPr>
-                    <pic:cNvPr id="0" name="image_non_compresse.JPG"/>
+                    <pic:cNvPr id="0" name="images_opti.JPG"/>
                     <pic:cNvPicPr/>
                   </pic:nvPicPr>
                   <pic:blipFill>
-                    <a:blip r:embed="rId5" cstate="print"/>
+                    <a:blip r:embed="rId4" cstate="print"/>
                     <a:stretch>
                       <a:fillRect/>
                     </a:stretch>
@@ -118,7 +75,7 @@
                   <pic:spPr>
                     <a:xfrm>
                       <a:off x="0" y="0"/>
-                      <a:ext cx="5760720" cy="3685786"/>
+                      <a:ext cx="6294826" cy="6141696"/>
                     </a:xfrm>
                     <a:prstGeom prst="rect">
                       <a:avLst/>

</xml_diff>